<commit_message>
add team and company
</commit_message>
<xml_diff>
--- a/dsa-thu/oj.docx
+++ b/dsa-thu/oj.docx
@@ -2746,18 +2746,7 @@
           <w:sz w:val="24"/>
           <w:szCs w:val="24"/>
         </w:rPr>
-        <w:t>As shown in the followi</w:t>
-      </w:r>
-      <w:bookmarkStart w:id="0" w:name="_GoBack"/>
-      <w:bookmarkEnd w:id="0"/>
-      <w:r>
-        <w:rPr>
-          <w:rFonts w:ascii="宋体" w:eastAsia="宋体" w:hAnsi="宋体" w:cs="宋体"/>
-          <w:kern w:val="0"/>
-          <w:sz w:val="24"/>
-          <w:szCs w:val="24"/>
-        </w:rPr>
-        <w:t xml:space="preserve">ng figure, If another lighthouse is in gray area, they can beacon each other. </w:t>
+        <w:t xml:space="preserve">As shown in the following figure, If another lighthouse is in gray area, they can beacon each other. </w:t>
       </w:r>
     </w:p>
     <w:p>
@@ -4441,6 +4430,1393 @@
       </w:r>
     </w:p>
     <w:p/>
+    <w:p>
+      <w:pPr>
+        <w:pStyle w:val="1"/>
+        <w:numPr>
+          <w:ilvl w:val="0"/>
+          <w:numId w:val="1"/>
+        </w:numPr>
+      </w:pPr>
+      <w:r>
+        <w:t>THU2015 spring 1-1 Team</w:t>
+      </w:r>
+    </w:p>
+    <w:p>
+      <w:r>
+        <w:lastRenderedPageBreak/>
+        <w:pict>
+          <v:rect id="_x0000_i1028" style="width:0;height:1.5pt" o:hralign="center" o:hrstd="t" o:hr="t" fillcolor="#a0a0a0" stroked="f"/>
+        </w:pict>
+      </w:r>
+    </w:p>
+    <w:p>
+      <w:pPr>
+        <w:pStyle w:val="3"/>
+      </w:pPr>
+      <w:r>
+        <w:rPr>
+          <w:rStyle w:val="a3"/>
+          <w:b/>
+          <w:bCs/>
+        </w:rPr>
+        <w:t>描述</w:t>
+      </w:r>
+    </w:p>
+    <w:p>
+      <w:pPr>
+        <w:pStyle w:val="a4"/>
+      </w:pPr>
+      <w:r>
+        <w:t xml:space="preserve">　　教练员A、B和C将要从编号为1到n的队员中挑选自己的队员。为公平起见，每个教练都根据自己的喜好程度将队员排序；你负责根据以下规则为他们分配队员。</w:t>
+      </w:r>
+    </w:p>
+    <w:p>
+      <w:pPr>
+        <w:pStyle w:val="a4"/>
+      </w:pPr>
+      <w:r>
+        <w:t xml:space="preserve">　　你拿到的数据是a、b、c三个数组，表示三个教练对队员的喜好程度排序，每个数组都是数字1到n的一个排列，</w:t>
+      </w:r>
+      <w:r>
+        <w:rPr>
+          <w:rStyle w:val="a3"/>
+        </w:rPr>
+        <w:t>下标越小</w:t>
+      </w:r>
+      <w:r>
+        <w:t>表示教练越喜欢该队员。你的分组规则是，从还未被分配的队员中找一个教练A最喜欢的队员分到A组；然后，在未分配的队员中分配教练B最喜欢的队员到B组；然后是教练C；再是教练A、B......依次类推直到所有队员分配完毕。</w:t>
+      </w:r>
+    </w:p>
+    <w:p>
+      <w:pPr>
+        <w:pStyle w:val="a4"/>
+      </w:pPr>
+      <w:r>
+        <w:t xml:space="preserve">　　现在队员k希望知道自己被分配给哪位教练，请你来告诉他。</w:t>
+      </w:r>
+    </w:p>
+    <w:p>
+      <w:pPr>
+        <w:pStyle w:val="3"/>
+      </w:pPr>
+      <w:r>
+        <w:rPr>
+          <w:rStyle w:val="a3"/>
+          <w:b/>
+          <w:bCs/>
+        </w:rPr>
+        <w:t>输入</w:t>
+      </w:r>
+    </w:p>
+    <w:p>
+      <w:pPr>
+        <w:pStyle w:val="a4"/>
+      </w:pPr>
+      <w:r>
+        <w:t xml:space="preserve">　　共5行。</w:t>
+      </w:r>
+    </w:p>
+    <w:p>
+      <w:pPr>
+        <w:pStyle w:val="a4"/>
+      </w:pPr>
+      <w:r>
+        <w:t xml:space="preserve">　　第1行包含一个整数n。</w:t>
+      </w:r>
+    </w:p>
+    <w:p>
+      <w:pPr>
+        <w:pStyle w:val="a4"/>
+      </w:pPr>
+      <w:r>
+        <w:t xml:space="preserve">　　第2至4行依次是数组a、b和c，每行都是整数[1, n]的一个排列。</w:t>
+      </w:r>
+    </w:p>
+    <w:p>
+      <w:pPr>
+        <w:pStyle w:val="a4"/>
+      </w:pPr>
+      <w:r>
+        <w:t xml:space="preserve">　　第5行包含一个整数k。</w:t>
+      </w:r>
+    </w:p>
+    <w:p>
+      <w:pPr>
+        <w:pStyle w:val="3"/>
+      </w:pPr>
+      <w:r>
+        <w:rPr>
+          <w:rStyle w:val="a3"/>
+          <w:b/>
+          <w:bCs/>
+        </w:rPr>
+        <w:t>输出</w:t>
+      </w:r>
+    </w:p>
+    <w:p>
+      <w:pPr>
+        <w:pStyle w:val="a4"/>
+      </w:pPr>
+      <w:r>
+        <w:t xml:space="preserve">　　仅一个字符，A、B或C，表示队员k被分配给哪位教练。</w:t>
+      </w:r>
+    </w:p>
+    <w:p>
+      <w:pPr>
+        <w:pStyle w:val="4"/>
+      </w:pPr>
+      <w:r>
+        <w:rPr>
+          <w:rStyle w:val="a3"/>
+          <w:b/>
+          <w:bCs/>
+        </w:rPr>
+        <w:t>输入样例</w:t>
+      </w:r>
+      <w:r>
+        <w:rPr>
+          <w:rStyle w:val="a3"/>
+          <w:b/>
+          <w:bCs/>
+        </w:rPr>
+        <w:t>1</w:t>
+      </w:r>
+    </w:p>
+    <w:p>
+      <w:pPr>
+        <w:pStyle w:val="HTML"/>
+        <w:rPr>
+          <w:rStyle w:val="HTML0"/>
+        </w:rPr>
+      </w:pPr>
+      <w:r>
+        <w:rPr>
+          <w:rStyle w:val="HTML0"/>
+        </w:rPr>
+        <w:t>3</w:t>
+      </w:r>
+    </w:p>
+    <w:p>
+      <w:pPr>
+        <w:pStyle w:val="HTML"/>
+        <w:rPr>
+          <w:rStyle w:val="HTML0"/>
+        </w:rPr>
+      </w:pPr>
+      <w:r>
+        <w:rPr>
+          <w:rStyle w:val="HTML0"/>
+        </w:rPr>
+        <w:t>1</w:t>
+      </w:r>
+      <w:r>
+        <w:rPr>
+          <w:rStyle w:val="HTML0"/>
+        </w:rPr>
+        <w:tab/>
+        <w:t>2</w:t>
+      </w:r>
+      <w:r>
+        <w:rPr>
+          <w:rStyle w:val="HTML0"/>
+        </w:rPr>
+        <w:tab/>
+        <w:t>3</w:t>
+      </w:r>
+    </w:p>
+    <w:p>
+      <w:pPr>
+        <w:pStyle w:val="HTML"/>
+        <w:rPr>
+          <w:rStyle w:val="HTML0"/>
+        </w:rPr>
+      </w:pPr>
+      <w:r>
+        <w:rPr>
+          <w:rStyle w:val="HTML0"/>
+        </w:rPr>
+        <w:t>1</w:t>
+      </w:r>
+      <w:r>
+        <w:rPr>
+          <w:rStyle w:val="HTML0"/>
+        </w:rPr>
+        <w:tab/>
+        <w:t>2</w:t>
+      </w:r>
+      <w:r>
+        <w:rPr>
+          <w:rStyle w:val="HTML0"/>
+        </w:rPr>
+        <w:tab/>
+        <w:t>3</w:t>
+      </w:r>
+    </w:p>
+    <w:p>
+      <w:pPr>
+        <w:pStyle w:val="HTML"/>
+        <w:rPr>
+          <w:rStyle w:val="HTML0"/>
+        </w:rPr>
+      </w:pPr>
+      <w:r>
+        <w:rPr>
+          <w:rStyle w:val="HTML0"/>
+        </w:rPr>
+        <w:t>1</w:t>
+      </w:r>
+      <w:r>
+        <w:rPr>
+          <w:rStyle w:val="HTML0"/>
+        </w:rPr>
+        <w:tab/>
+        <w:t>2</w:t>
+      </w:r>
+      <w:r>
+        <w:rPr>
+          <w:rStyle w:val="HTML0"/>
+        </w:rPr>
+        <w:tab/>
+        <w:t>3</w:t>
+      </w:r>
+    </w:p>
+    <w:p>
+      <w:pPr>
+        <w:pStyle w:val="HTML"/>
+        <w:rPr>
+          <w:rStyle w:val="HTML0"/>
+        </w:rPr>
+      </w:pPr>
+      <w:r>
+        <w:rPr>
+          <w:rStyle w:val="HTML0"/>
+        </w:rPr>
+        <w:t>3</w:t>
+      </w:r>
+    </w:p>
+    <w:p>
+      <w:pPr>
+        <w:pStyle w:val="4"/>
+      </w:pPr>
+      <w:r>
+        <w:rPr>
+          <w:rStyle w:val="a3"/>
+          <w:b/>
+          <w:bCs/>
+        </w:rPr>
+        <w:t>输出样例</w:t>
+      </w:r>
+      <w:r>
+        <w:rPr>
+          <w:rStyle w:val="a3"/>
+          <w:b/>
+          <w:bCs/>
+        </w:rPr>
+        <w:t>1</w:t>
+      </w:r>
+    </w:p>
+    <w:p>
+      <w:pPr>
+        <w:pStyle w:val="HTML"/>
+        <w:rPr>
+          <w:rStyle w:val="HTML0"/>
+        </w:rPr>
+      </w:pPr>
+      <w:r>
+        <w:rPr>
+          <w:rStyle w:val="HTML0"/>
+        </w:rPr>
+        <w:t>C</w:t>
+      </w:r>
+    </w:p>
+    <w:p>
+      <w:pPr>
+        <w:pStyle w:val="4"/>
+      </w:pPr>
+      <w:r>
+        <w:rPr>
+          <w:rStyle w:val="a3"/>
+          <w:b/>
+          <w:bCs/>
+        </w:rPr>
+        <w:lastRenderedPageBreak/>
+        <w:t>输入样例</w:t>
+      </w:r>
+      <w:r>
+        <w:rPr>
+          <w:rStyle w:val="a3"/>
+          <w:b/>
+          <w:bCs/>
+        </w:rPr>
+        <w:t>2</w:t>
+      </w:r>
+    </w:p>
+    <w:p>
+      <w:pPr>
+        <w:pStyle w:val="HTML"/>
+        <w:rPr>
+          <w:rStyle w:val="HTML0"/>
+        </w:rPr>
+      </w:pPr>
+      <w:r>
+        <w:rPr>
+          <w:rStyle w:val="HTML0"/>
+        </w:rPr>
+        <w:t>5</w:t>
+      </w:r>
+    </w:p>
+    <w:p>
+      <w:pPr>
+        <w:pStyle w:val="HTML"/>
+        <w:rPr>
+          <w:rStyle w:val="HTML0"/>
+        </w:rPr>
+      </w:pPr>
+      <w:r>
+        <w:rPr>
+          <w:rStyle w:val="HTML0"/>
+        </w:rPr>
+        <w:t>1</w:t>
+      </w:r>
+      <w:r>
+        <w:rPr>
+          <w:rStyle w:val="HTML0"/>
+        </w:rPr>
+        <w:tab/>
+        <w:t>2</w:t>
+      </w:r>
+      <w:r>
+        <w:rPr>
+          <w:rStyle w:val="HTML0"/>
+        </w:rPr>
+        <w:tab/>
+        <w:t>3</w:t>
+      </w:r>
+      <w:r>
+        <w:rPr>
+          <w:rStyle w:val="HTML0"/>
+        </w:rPr>
+        <w:tab/>
+        <w:t>4</w:t>
+      </w:r>
+      <w:r>
+        <w:rPr>
+          <w:rStyle w:val="HTML0"/>
+        </w:rPr>
+        <w:tab/>
+        <w:t>5</w:t>
+      </w:r>
+    </w:p>
+    <w:p>
+      <w:pPr>
+        <w:pStyle w:val="HTML"/>
+        <w:rPr>
+          <w:rStyle w:val="HTML0"/>
+        </w:rPr>
+      </w:pPr>
+      <w:r>
+        <w:rPr>
+          <w:rStyle w:val="HTML0"/>
+        </w:rPr>
+        <w:t>1</w:t>
+      </w:r>
+      <w:r>
+        <w:rPr>
+          <w:rStyle w:val="HTML0"/>
+        </w:rPr>
+        <w:tab/>
+        <w:t>3</w:t>
+      </w:r>
+      <w:r>
+        <w:rPr>
+          <w:rStyle w:val="HTML0"/>
+        </w:rPr>
+        <w:tab/>
+        <w:t>5</w:t>
+      </w:r>
+      <w:r>
+        <w:rPr>
+          <w:rStyle w:val="HTML0"/>
+        </w:rPr>
+        <w:tab/>
+        <w:t>4</w:t>
+      </w:r>
+      <w:r>
+        <w:rPr>
+          <w:rStyle w:val="HTML0"/>
+        </w:rPr>
+        <w:tab/>
+        <w:t>2</w:t>
+      </w:r>
+    </w:p>
+    <w:p>
+      <w:pPr>
+        <w:pStyle w:val="HTML"/>
+        <w:rPr>
+          <w:rStyle w:val="HTML0"/>
+        </w:rPr>
+      </w:pPr>
+      <w:r>
+        <w:rPr>
+          <w:rStyle w:val="HTML0"/>
+        </w:rPr>
+        <w:t>5</w:t>
+      </w:r>
+      <w:r>
+        <w:rPr>
+          <w:rStyle w:val="HTML0"/>
+        </w:rPr>
+        <w:tab/>
+        <w:t>4</w:t>
+      </w:r>
+      <w:r>
+        <w:rPr>
+          <w:rStyle w:val="HTML0"/>
+        </w:rPr>
+        <w:tab/>
+        <w:t>3</w:t>
+      </w:r>
+      <w:r>
+        <w:rPr>
+          <w:rStyle w:val="HTML0"/>
+        </w:rPr>
+        <w:tab/>
+        <w:t>2</w:t>
+      </w:r>
+      <w:r>
+        <w:rPr>
+          <w:rStyle w:val="HTML0"/>
+        </w:rPr>
+        <w:tab/>
+        <w:t>1</w:t>
+      </w:r>
+    </w:p>
+    <w:p>
+      <w:pPr>
+        <w:pStyle w:val="HTML"/>
+        <w:rPr>
+          <w:rStyle w:val="HTML0"/>
+        </w:rPr>
+      </w:pPr>
+      <w:r>
+        <w:rPr>
+          <w:rStyle w:val="HTML0"/>
+        </w:rPr>
+        <w:t>4</w:t>
+      </w:r>
+    </w:p>
+    <w:p>
+      <w:pPr>
+        <w:pStyle w:val="4"/>
+      </w:pPr>
+      <w:r>
+        <w:rPr>
+          <w:rStyle w:val="a3"/>
+          <w:b/>
+          <w:bCs/>
+        </w:rPr>
+        <w:t>输出样例</w:t>
+      </w:r>
+      <w:r>
+        <w:rPr>
+          <w:rStyle w:val="a3"/>
+          <w:b/>
+          <w:bCs/>
+        </w:rPr>
+        <w:t>2</w:t>
+      </w:r>
+    </w:p>
+    <w:p>
+      <w:pPr>
+        <w:pStyle w:val="HTML"/>
+        <w:rPr>
+          <w:rStyle w:val="HTML0"/>
+        </w:rPr>
+      </w:pPr>
+      <w:r>
+        <w:rPr>
+          <w:rStyle w:val="HTML0"/>
+        </w:rPr>
+        <w:t>B</w:t>
+      </w:r>
+    </w:p>
+    <w:p>
+      <w:pPr>
+        <w:pStyle w:val="3"/>
+      </w:pPr>
+      <w:r>
+        <w:rPr>
+          <w:rStyle w:val="a3"/>
+          <w:b/>
+          <w:bCs/>
+        </w:rPr>
+        <w:t>限制</w:t>
+      </w:r>
+    </w:p>
+    <w:p>
+      <w:pPr>
+        <w:pStyle w:val="a4"/>
+      </w:pPr>
+      <w:r>
+        <w:t>1 &lt;= n &lt;= 500,000</w:t>
+      </w:r>
+    </w:p>
+    <w:p>
+      <w:pPr>
+        <w:pStyle w:val="a4"/>
+      </w:pPr>
+      <w:r>
+        <w:t>1 &lt;= k &lt;= n</w:t>
+      </w:r>
+    </w:p>
+    <w:p>
+      <w:pPr>
+        <w:pStyle w:val="a4"/>
+      </w:pPr>
+      <w:r>
+        <w:t>时间：1 sec</w:t>
+      </w:r>
+    </w:p>
+    <w:p>
+      <w:pPr>
+        <w:pStyle w:val="a4"/>
+      </w:pPr>
+      <w:r>
+        <w:t>空间：256 MB</w:t>
+      </w:r>
+    </w:p>
+    <w:p>
+      <w:pPr>
+        <w:pStyle w:val="3"/>
+      </w:pPr>
+      <w:r>
+        <w:rPr>
+          <w:rStyle w:val="a3"/>
+          <w:b/>
+          <w:bCs/>
+        </w:rPr>
+        <w:t>提示</w:t>
+      </w:r>
+    </w:p>
+    <w:p>
+      <w:pPr>
+        <w:pStyle w:val="4"/>
+      </w:pPr>
+      <w:r>
+        <w:rPr>
+          <w:rStyle w:val="a3"/>
+          <w:b/>
+          <w:bCs/>
+        </w:rPr>
+        <w:t>一级提示</w:t>
+      </w:r>
+    </w:p>
+    <w:p>
+      <w:pPr>
+        <w:pStyle w:val="a4"/>
+      </w:pPr>
+      <w:r>
+        <w:t xml:space="preserve">　　大体上，1 sec内，O(n)的算法可以通过n = 10,000,000规模的数据，O(nlogn)通过500,000规模，O(n^2)通过5,000规模。</w:t>
+      </w:r>
+    </w:p>
+    <w:p>
+      <w:pPr>
+        <w:pStyle w:val="a4"/>
+      </w:pPr>
+      <w:r>
+        <w:t xml:space="preserve">　　本题等一些复杂度是O(n)的题目受限于scanf(“%d”, ...)的读入速度，但又不希望通过读取二进制文件等不直观的方式增加同学们的负担。</w:t>
+      </w:r>
+    </w:p>
+    <w:p/>
+    <w:p>
+      <w:pPr>
+        <w:pStyle w:val="1"/>
+        <w:numPr>
+          <w:ilvl w:val="0"/>
+          <w:numId w:val="1"/>
+        </w:numPr>
+      </w:pPr>
+      <w:r>
+        <w:t>THU2015 spring 1-2 Company</w:t>
+      </w:r>
+    </w:p>
+    <w:p>
+      <w:r>
+        <w:pict>
+          <v:rect id="_x0000_i1029" style="width:0;height:1.5pt" o:hralign="center" o:hrstd="t" o:hr="t" fillcolor="#a0a0a0" stroked="f"/>
+        </w:pict>
+      </w:r>
+    </w:p>
+    <w:p>
+      <w:pPr>
+        <w:pStyle w:val="3"/>
+      </w:pPr>
+      <w:r>
+        <w:rPr>
+          <w:rStyle w:val="a3"/>
+          <w:b/>
+          <w:bCs/>
+        </w:rPr>
+        <w:t>描述</w:t>
+      </w:r>
+    </w:p>
+    <w:p>
+      <w:pPr>
+        <w:pStyle w:val="a4"/>
+      </w:pPr>
+      <w:r>
+        <w:lastRenderedPageBreak/>
+        <w:t xml:space="preserve">　　公司有n个员工，编号1 ~ n。员工数量众多，需要你为他们编写一个管理系统。</w:t>
+      </w:r>
+    </w:p>
+    <w:p>
+      <w:pPr>
+        <w:pStyle w:val="a4"/>
+      </w:pPr>
+      <w:r>
+        <w:t xml:space="preserve">　　员工上班时都要登录管理系统登记一个code，离开要从管理系统上注销，员工也可以随时更新自己的code。到了下班时间，所有员工都会自动注销。公司管理人员随时都可能想要知道有多少员工上班，以及任一员工登记的code。</w:t>
+      </w:r>
+    </w:p>
+    <w:p>
+      <w:pPr>
+        <w:pStyle w:val="3"/>
+      </w:pPr>
+      <w:r>
+        <w:rPr>
+          <w:rStyle w:val="a3"/>
+          <w:b/>
+          <w:bCs/>
+        </w:rPr>
+        <w:t>输入</w:t>
+      </w:r>
+    </w:p>
+    <w:p>
+      <w:pPr>
+        <w:pStyle w:val="a4"/>
+      </w:pPr>
+      <w:r>
+        <w:t xml:space="preserve">　　第一行两个整数n、m。接下来m行，每行都是以下内容之一：</w:t>
+      </w:r>
+    </w:p>
+    <w:p>
+      <w:pPr>
+        <w:pStyle w:val="HTML"/>
+        <w:rPr>
+          <w:rStyle w:val="HTML0"/>
+        </w:rPr>
+      </w:pPr>
+      <w:r>
+        <w:rPr>
+          <w:rStyle w:val="HTML0"/>
+        </w:rPr>
+        <w:t>I</w:t>
+      </w:r>
+      <w:r>
+        <w:rPr>
+          <w:rStyle w:val="HTML0"/>
+        </w:rPr>
+        <w:tab/>
+        <w:t>a</w:t>
+      </w:r>
+      <w:r>
+        <w:rPr>
+          <w:rStyle w:val="HTML0"/>
+        </w:rPr>
+        <w:tab/>
+        <w:t>c</w:t>
+      </w:r>
+      <w:r>
+        <w:rPr>
+          <w:rStyle w:val="HTML0"/>
+        </w:rPr>
+        <w:tab/>
+        <w:t>//Log In：员工a登录，code为c。若a已登录，则将code更新为c</w:t>
+      </w:r>
+    </w:p>
+    <w:p>
+      <w:pPr>
+        <w:pStyle w:val="HTML"/>
+        <w:rPr>
+          <w:rStyle w:val="HTML0"/>
+        </w:rPr>
+      </w:pPr>
+      <w:r>
+        <w:rPr>
+          <w:rStyle w:val="HTML0"/>
+        </w:rPr>
+        <w:t>O</w:t>
+      </w:r>
+      <w:r>
+        <w:rPr>
+          <w:rStyle w:val="HTML0"/>
+        </w:rPr>
+        <w:tab/>
+        <w:t>a</w:t>
+      </w:r>
+      <w:r>
+        <w:rPr>
+          <w:rStyle w:val="HTML0"/>
+        </w:rPr>
+        <w:tab/>
+      </w:r>
+      <w:r>
+        <w:rPr>
+          <w:rStyle w:val="HTML0"/>
+        </w:rPr>
+        <w:tab/>
+        <w:t>//Log Out：编号为a的员工注销。若a未登录，则注销无效</w:t>
+      </w:r>
+    </w:p>
+    <w:p>
+      <w:pPr>
+        <w:pStyle w:val="HTML"/>
+        <w:rPr>
+          <w:rStyle w:val="HTML0"/>
+        </w:rPr>
+      </w:pPr>
+      <w:r>
+        <w:rPr>
+          <w:rStyle w:val="HTML0"/>
+        </w:rPr>
+        <w:t>C</w:t>
+      </w:r>
+      <w:r>
+        <w:rPr>
+          <w:rStyle w:val="HTML0"/>
+        </w:rPr>
+        <w:tab/>
+      </w:r>
+      <w:r>
+        <w:rPr>
+          <w:rStyle w:val="HTML0"/>
+        </w:rPr>
+        <w:tab/>
+      </w:r>
+      <w:r>
+        <w:rPr>
+          <w:rStyle w:val="HTML0"/>
+        </w:rPr>
+        <w:tab/>
+        <w:t>//Close：到下班时间，所有员工注销</w:t>
+      </w:r>
+    </w:p>
+    <w:p>
+      <w:pPr>
+        <w:pStyle w:val="HTML"/>
+        <w:rPr>
+          <w:rStyle w:val="HTML0"/>
+        </w:rPr>
+      </w:pPr>
+      <w:r>
+        <w:rPr>
+          <w:rStyle w:val="HTML0"/>
+        </w:rPr>
+        <w:t>N</w:t>
+      </w:r>
+      <w:r>
+        <w:rPr>
+          <w:rStyle w:val="HTML0"/>
+        </w:rPr>
+        <w:tab/>
+      </w:r>
+      <w:r>
+        <w:rPr>
+          <w:rStyle w:val="HTML0"/>
+        </w:rPr>
+        <w:tab/>
+      </w:r>
+      <w:r>
+        <w:rPr>
+          <w:rStyle w:val="HTML0"/>
+        </w:rPr>
+        <w:tab/>
+        <w:t>//Number：询问有多少员工正在上班</w:t>
+      </w:r>
+    </w:p>
+    <w:p>
+      <w:pPr>
+        <w:pStyle w:val="HTML"/>
+        <w:rPr>
+          <w:rStyle w:val="HTML0"/>
+        </w:rPr>
+      </w:pPr>
+      <w:r>
+        <w:rPr>
+          <w:rStyle w:val="HTML0"/>
+        </w:rPr>
+        <w:t>Q</w:t>
+      </w:r>
+      <w:r>
+        <w:rPr>
+          <w:rStyle w:val="HTML0"/>
+        </w:rPr>
+        <w:tab/>
+        <w:t>a</w:t>
+      </w:r>
+      <w:r>
+        <w:rPr>
+          <w:rStyle w:val="HTML0"/>
+        </w:rPr>
+        <w:tab/>
+      </w:r>
+      <w:r>
+        <w:rPr>
+          <w:rStyle w:val="HTML0"/>
+        </w:rPr>
+        <w:tab/>
+        <w:t>//Query：询问员工a的code（若未登录或已注销，视为-1）</w:t>
+      </w:r>
+    </w:p>
+    <w:p>
+      <w:pPr>
+        <w:pStyle w:val="3"/>
+      </w:pPr>
+      <w:r>
+        <w:rPr>
+          <w:rStyle w:val="a3"/>
+          <w:b/>
+          <w:bCs/>
+        </w:rPr>
+        <w:t>输出</w:t>
+      </w:r>
+    </w:p>
+    <w:p>
+      <w:pPr>
+        <w:pStyle w:val="a4"/>
+      </w:pPr>
+      <w:r>
+        <w:t xml:space="preserve">　　一个整数，是所有询问（N、Q）的答案之和（int表示，自动溢出，不用管溢出部分）</w:t>
+      </w:r>
+    </w:p>
+    <w:p>
+      <w:pPr>
+        <w:pStyle w:val="4"/>
+      </w:pPr>
+      <w:r>
+        <w:rPr>
+          <w:rStyle w:val="a3"/>
+          <w:b/>
+          <w:bCs/>
+        </w:rPr>
+        <w:t>输入样例</w:t>
+      </w:r>
+    </w:p>
+    <w:p>
+      <w:pPr>
+        <w:pStyle w:val="HTML"/>
+        <w:rPr>
+          <w:rStyle w:val="HTML0"/>
+        </w:rPr>
+      </w:pPr>
+      <w:r>
+        <w:rPr>
+          <w:rStyle w:val="HTML0"/>
+        </w:rPr>
+        <w:t>10</w:t>
+      </w:r>
+      <w:r>
+        <w:rPr>
+          <w:rStyle w:val="HTML0"/>
+        </w:rPr>
+        <w:tab/>
+        <w:t>8</w:t>
+      </w:r>
+    </w:p>
+    <w:p>
+      <w:pPr>
+        <w:pStyle w:val="HTML"/>
+        <w:rPr>
+          <w:rStyle w:val="HTML0"/>
+        </w:rPr>
+      </w:pPr>
+      <w:r>
+        <w:rPr>
+          <w:rStyle w:val="HTML0"/>
+        </w:rPr>
+        <w:t>I</w:t>
+      </w:r>
+      <w:r>
+        <w:rPr>
+          <w:rStyle w:val="HTML0"/>
+        </w:rPr>
+        <w:tab/>
+        <w:t>1</w:t>
+      </w:r>
+      <w:r>
+        <w:rPr>
+          <w:rStyle w:val="HTML0"/>
+        </w:rPr>
+        <w:tab/>
+        <w:t>2</w:t>
+      </w:r>
+    </w:p>
+    <w:p>
+      <w:pPr>
+        <w:pStyle w:val="HTML"/>
+        <w:rPr>
+          <w:rStyle w:val="HTML0"/>
+        </w:rPr>
+      </w:pPr>
+      <w:r>
+        <w:rPr>
+          <w:rStyle w:val="HTML0"/>
+        </w:rPr>
+        <w:t>I</w:t>
+      </w:r>
+      <w:r>
+        <w:rPr>
+          <w:rStyle w:val="HTML0"/>
+        </w:rPr>
+        <w:tab/>
+        <w:t>1</w:t>
+      </w:r>
+      <w:r>
+        <w:rPr>
+          <w:rStyle w:val="HTML0"/>
+        </w:rPr>
+        <w:tab/>
+        <w:t>4</w:t>
+      </w:r>
+    </w:p>
+    <w:p>
+      <w:pPr>
+        <w:pStyle w:val="HTML"/>
+        <w:rPr>
+          <w:rStyle w:val="HTML0"/>
+        </w:rPr>
+      </w:pPr>
+      <w:r>
+        <w:rPr>
+          <w:rStyle w:val="HTML0"/>
+        </w:rPr>
+        <w:t>Q</w:t>
+      </w:r>
+      <w:r>
+        <w:rPr>
+          <w:rStyle w:val="HTML0"/>
+        </w:rPr>
+        <w:tab/>
+        <w:t>1</w:t>
+      </w:r>
+    </w:p>
+    <w:p>
+      <w:pPr>
+        <w:pStyle w:val="HTML"/>
+        <w:rPr>
+          <w:rStyle w:val="HTML0"/>
+        </w:rPr>
+      </w:pPr>
+      <w:r>
+        <w:rPr>
+          <w:rStyle w:val="HTML0"/>
+        </w:rPr>
+        <w:t>C</w:t>
+      </w:r>
+    </w:p>
+    <w:p>
+      <w:pPr>
+        <w:pStyle w:val="HTML"/>
+        <w:rPr>
+          <w:rStyle w:val="HTML0"/>
+        </w:rPr>
+      </w:pPr>
+      <w:r>
+        <w:rPr>
+          <w:rStyle w:val="HTML0"/>
+        </w:rPr>
+        <w:t>I</w:t>
+      </w:r>
+      <w:r>
+        <w:rPr>
+          <w:rStyle w:val="HTML0"/>
+        </w:rPr>
+        <w:tab/>
+        <w:t>2</w:t>
+      </w:r>
+      <w:r>
+        <w:rPr>
+          <w:rStyle w:val="HTML0"/>
+        </w:rPr>
+        <w:tab/>
+        <w:t>4</w:t>
+      </w:r>
+    </w:p>
+    <w:p>
+      <w:pPr>
+        <w:pStyle w:val="HTML"/>
+        <w:rPr>
+          <w:rStyle w:val="HTML0"/>
+        </w:rPr>
+      </w:pPr>
+      <w:r>
+        <w:rPr>
+          <w:rStyle w:val="HTML0"/>
+        </w:rPr>
+        <w:t>O</w:t>
+      </w:r>
+      <w:r>
+        <w:rPr>
+          <w:rStyle w:val="HTML0"/>
+        </w:rPr>
+        <w:tab/>
+        <w:t>2</w:t>
+      </w:r>
+    </w:p>
+    <w:p>
+      <w:pPr>
+        <w:pStyle w:val="HTML"/>
+        <w:rPr>
+          <w:rStyle w:val="HTML0"/>
+        </w:rPr>
+      </w:pPr>
+      <w:r>
+        <w:rPr>
+          <w:rStyle w:val="HTML0"/>
+        </w:rPr>
+        <w:t>Q</w:t>
+      </w:r>
+      <w:r>
+        <w:rPr>
+          <w:rStyle w:val="HTML0"/>
+        </w:rPr>
+        <w:tab/>
+        <w:t>2</w:t>
+      </w:r>
+    </w:p>
+    <w:p>
+      <w:pPr>
+        <w:pStyle w:val="HTML"/>
+        <w:rPr>
+          <w:rStyle w:val="HTML0"/>
+        </w:rPr>
+      </w:pPr>
+      <w:r>
+        <w:rPr>
+          <w:rStyle w:val="HTML0"/>
+        </w:rPr>
+        <w:t>N</w:t>
+      </w:r>
+    </w:p>
+    <w:p>
+      <w:pPr>
+        <w:pStyle w:val="4"/>
+      </w:pPr>
+      <w:r>
+        <w:rPr>
+          <w:rStyle w:val="a3"/>
+          <w:b/>
+          <w:bCs/>
+        </w:rPr>
+        <w:t>输出样例</w:t>
+      </w:r>
+    </w:p>
+    <w:p>
+      <w:pPr>
+        <w:pStyle w:val="HTML"/>
+        <w:rPr>
+          <w:rStyle w:val="HTML0"/>
+        </w:rPr>
+      </w:pPr>
+      <w:r>
+        <w:rPr>
+          <w:rStyle w:val="HTML0"/>
+        </w:rPr>
+        <w:t>3</w:t>
+      </w:r>
+    </w:p>
+    <w:p>
+      <w:pPr>
+        <w:pStyle w:val="HTML"/>
+        <w:rPr>
+          <w:rStyle w:val="HTML0"/>
+        </w:rPr>
+      </w:pPr>
+      <w:r>
+        <w:rPr>
+          <w:rStyle w:val="HTML0"/>
+        </w:rPr>
+        <w:t>//“Q 1”答案是4，“Q 2”答案是-1，“N”答案是0，所有答案之和为3</w:t>
+      </w:r>
+    </w:p>
+    <w:p>
+      <w:pPr>
+        <w:pStyle w:val="3"/>
+      </w:pPr>
+      <w:r>
+        <w:rPr>
+          <w:rStyle w:val="a3"/>
+          <w:b/>
+          <w:bCs/>
+        </w:rPr>
+        <w:lastRenderedPageBreak/>
+        <w:t>限制</w:t>
+      </w:r>
+    </w:p>
+    <w:p>
+      <w:pPr>
+        <w:pStyle w:val="a4"/>
+      </w:pPr>
+      <w:r>
+        <w:t xml:space="preserve">　　n &lt;= 10,000,000</w:t>
+      </w:r>
+    </w:p>
+    <w:p>
+      <w:pPr>
+        <w:pStyle w:val="a4"/>
+      </w:pPr>
+      <w:r>
+        <w:t xml:space="preserve">　　m &lt;= 1,000,000</w:t>
+      </w:r>
+    </w:p>
+    <w:p>
+      <w:pPr>
+        <w:pStyle w:val="a4"/>
+      </w:pPr>
+      <w:r>
+        <w:t xml:space="preserve">　　1&lt;=a&lt;=n</w:t>
+      </w:r>
+    </w:p>
+    <w:p>
+      <w:pPr>
+        <w:pStyle w:val="a4"/>
+      </w:pPr>
+      <w:r>
+        <w:t xml:space="preserve">　　code为[0, 2^31)的整数</w:t>
+      </w:r>
+    </w:p>
+    <w:p>
+      <w:pPr>
+        <w:pStyle w:val="a4"/>
+      </w:pPr>
+      <w:r>
+        <w:t xml:space="preserve">　　空间限制：256 MB</w:t>
+      </w:r>
+    </w:p>
+    <w:p>
+      <w:pPr>
+        <w:pStyle w:val="a4"/>
+      </w:pPr>
+      <w:r>
+        <w:t xml:space="preserve">　　时间限制：2 sec</w:t>
+      </w:r>
+    </w:p>
+    <w:p>
+      <w:pPr>
+        <w:pStyle w:val="3"/>
+      </w:pPr>
+      <w:r>
+        <w:rPr>
+          <w:rStyle w:val="a3"/>
+          <w:b/>
+          <w:bCs/>
+        </w:rPr>
+        <w:t>提示</w:t>
+      </w:r>
+    </w:p>
+    <w:p>
+      <w:pPr>
+        <w:pStyle w:val="4"/>
+      </w:pPr>
+      <w:r>
+        <w:rPr>
+          <w:rStyle w:val="a3"/>
+          <w:b/>
+          <w:bCs/>
+        </w:rPr>
+        <w:t>一级提示</w:t>
+      </w:r>
+    </w:p>
+    <w:p>
+      <w:pPr>
+        <w:pStyle w:val="a4"/>
+      </w:pPr>
+      <w:r>
+        <w:t xml:space="preserve">　　测试数据中，每种操作都可能频繁出现，或很少出现。因此，你的算法需要应对所有可能的情况。</w:t>
+      </w:r>
+    </w:p>
+    <w:p>
+      <w:pPr>
+        <w:widowControl/>
+        <w:tabs>
+          <w:tab w:val="left" w:pos="916"/>
+          <w:tab w:val="left" w:pos="1832"/>
+          <w:tab w:val="left" w:pos="2748"/>
+          <w:tab w:val="left" w:pos="3664"/>
+          <w:tab w:val="left" w:pos="4580"/>
+          <w:tab w:val="left" w:pos="5496"/>
+          <w:tab w:val="left" w:pos="6412"/>
+          <w:tab w:val="left" w:pos="7328"/>
+          <w:tab w:val="left" w:pos="8244"/>
+          <w:tab w:val="left" w:pos="9160"/>
+          <w:tab w:val="left" w:pos="10076"/>
+          <w:tab w:val="left" w:pos="10992"/>
+          <w:tab w:val="left" w:pos="11908"/>
+          <w:tab w:val="left" w:pos="12824"/>
+          <w:tab w:val="left" w:pos="13740"/>
+          <w:tab w:val="left" w:pos="14656"/>
+        </w:tabs>
+        <w:jc w:val="left"/>
+        <w:rPr>
+          <w:rFonts w:ascii="宋体" w:eastAsia="宋体" w:hAnsi="宋体" w:cs="宋体"/>
+          <w:kern w:val="0"/>
+          <w:sz w:val="24"/>
+          <w:szCs w:val="24"/>
+        </w:rPr>
+      </w:pPr>
+      <w:r>
+        <w:rPr>
+          <w:rFonts w:ascii="宋体" w:eastAsia="宋体" w:hAnsi="宋体" w:cs="宋体"/>
+          <w:kern w:val="0"/>
+          <w:sz w:val="24"/>
+          <w:szCs w:val="24"/>
+        </w:rPr>
+        <w:t>===**一级提示**===</w:t>
+      </w:r>
+    </w:p>
+    <w:p>
+      <w:pPr>
+        <w:widowControl/>
+        <w:tabs>
+          <w:tab w:val="left" w:pos="916"/>
+          <w:tab w:val="left" w:pos="1832"/>
+          <w:tab w:val="left" w:pos="2748"/>
+          <w:tab w:val="left" w:pos="3664"/>
+          <w:tab w:val="left" w:pos="4580"/>
+          <w:tab w:val="left" w:pos="5496"/>
+          <w:tab w:val="left" w:pos="6412"/>
+          <w:tab w:val="left" w:pos="7328"/>
+          <w:tab w:val="left" w:pos="8244"/>
+          <w:tab w:val="left" w:pos="9160"/>
+          <w:tab w:val="left" w:pos="10076"/>
+          <w:tab w:val="left" w:pos="10992"/>
+          <w:tab w:val="left" w:pos="11908"/>
+          <w:tab w:val="left" w:pos="12824"/>
+          <w:tab w:val="left" w:pos="13740"/>
+          <w:tab w:val="left" w:pos="14656"/>
+        </w:tabs>
+        <w:jc w:val="left"/>
+        <w:rPr>
+          <w:rFonts w:ascii="宋体" w:eastAsia="宋体" w:hAnsi="宋体" w:cs="宋体"/>
+          <w:kern w:val="0"/>
+          <w:sz w:val="24"/>
+          <w:szCs w:val="24"/>
+        </w:rPr>
+      </w:pPr>
+    </w:p>
+    <w:p>
+      <w:pPr>
+        <w:widowControl/>
+        <w:tabs>
+          <w:tab w:val="left" w:pos="916"/>
+          <w:tab w:val="left" w:pos="1832"/>
+          <w:tab w:val="left" w:pos="2748"/>
+          <w:tab w:val="left" w:pos="3664"/>
+          <w:tab w:val="left" w:pos="4580"/>
+          <w:tab w:val="left" w:pos="5496"/>
+          <w:tab w:val="left" w:pos="6412"/>
+          <w:tab w:val="left" w:pos="7328"/>
+          <w:tab w:val="left" w:pos="8244"/>
+          <w:tab w:val="left" w:pos="9160"/>
+          <w:tab w:val="left" w:pos="10076"/>
+          <w:tab w:val="left" w:pos="10992"/>
+          <w:tab w:val="left" w:pos="11908"/>
+          <w:tab w:val="left" w:pos="12824"/>
+          <w:tab w:val="left" w:pos="13740"/>
+          <w:tab w:val="left" w:pos="14656"/>
+        </w:tabs>
+        <w:jc w:val="left"/>
+        <w:rPr>
+          <w:rFonts w:ascii="宋体" w:eastAsia="宋体" w:hAnsi="宋体" w:cs="宋体"/>
+          <w:kern w:val="0"/>
+          <w:sz w:val="24"/>
+          <w:szCs w:val="24"/>
+        </w:rPr>
+      </w:pPr>
+      <w:r>
+        <w:rPr>
+          <w:rFonts w:ascii="宋体" w:eastAsia="宋体" w:hAnsi="宋体" w:cs="宋体"/>
+          <w:kern w:val="0"/>
+          <w:sz w:val="24"/>
+          <w:szCs w:val="24"/>
+        </w:rPr>
+        <w:t xml:space="preserve">　　Bitmap / 常数时间初始化的数组</w:t>
+      </w:r>
+    </w:p>
+    <w:p>
+      <w:pPr>
+        <w:widowControl/>
+        <w:tabs>
+          <w:tab w:val="left" w:pos="916"/>
+          <w:tab w:val="left" w:pos="1832"/>
+          <w:tab w:val="left" w:pos="2748"/>
+          <w:tab w:val="left" w:pos="3664"/>
+          <w:tab w:val="left" w:pos="4580"/>
+          <w:tab w:val="left" w:pos="5496"/>
+          <w:tab w:val="left" w:pos="6412"/>
+          <w:tab w:val="left" w:pos="7328"/>
+          <w:tab w:val="left" w:pos="8244"/>
+          <w:tab w:val="left" w:pos="9160"/>
+          <w:tab w:val="left" w:pos="10076"/>
+          <w:tab w:val="left" w:pos="10992"/>
+          <w:tab w:val="left" w:pos="11908"/>
+          <w:tab w:val="left" w:pos="12824"/>
+          <w:tab w:val="left" w:pos="13740"/>
+          <w:tab w:val="left" w:pos="14656"/>
+        </w:tabs>
+        <w:jc w:val="left"/>
+        <w:rPr>
+          <w:rFonts w:ascii="宋体" w:eastAsia="宋体" w:hAnsi="宋体" w:cs="宋体"/>
+          <w:kern w:val="0"/>
+          <w:sz w:val="24"/>
+          <w:szCs w:val="24"/>
+        </w:rPr>
+      </w:pPr>
+    </w:p>
+    <w:p>
+      <w:pPr>
+        <w:widowControl/>
+        <w:tabs>
+          <w:tab w:val="left" w:pos="916"/>
+          <w:tab w:val="left" w:pos="1832"/>
+          <w:tab w:val="left" w:pos="2748"/>
+          <w:tab w:val="left" w:pos="3664"/>
+          <w:tab w:val="left" w:pos="4580"/>
+          <w:tab w:val="left" w:pos="5496"/>
+          <w:tab w:val="left" w:pos="6412"/>
+          <w:tab w:val="left" w:pos="7328"/>
+          <w:tab w:val="left" w:pos="8244"/>
+          <w:tab w:val="left" w:pos="9160"/>
+          <w:tab w:val="left" w:pos="10076"/>
+          <w:tab w:val="left" w:pos="10992"/>
+          <w:tab w:val="left" w:pos="11908"/>
+          <w:tab w:val="left" w:pos="12824"/>
+          <w:tab w:val="left" w:pos="13740"/>
+          <w:tab w:val="left" w:pos="14656"/>
+        </w:tabs>
+        <w:jc w:val="left"/>
+        <w:rPr>
+          <w:rFonts w:ascii="宋体" w:eastAsia="宋体" w:hAnsi="宋体" w:cs="宋体"/>
+          <w:kern w:val="0"/>
+          <w:sz w:val="24"/>
+          <w:szCs w:val="24"/>
+        </w:rPr>
+      </w:pPr>
+      <w:r>
+        <w:rPr>
+          <w:rFonts w:ascii="宋体" w:eastAsia="宋体" w:hAnsi="宋体" w:cs="宋体"/>
+          <w:kern w:val="0"/>
+          <w:sz w:val="24"/>
+          <w:szCs w:val="24"/>
+        </w:rPr>
+        <w:t xml:space="preserve">　　Bitmap: 习题解析[2-34]，实例参考[2-35]，[2-36]</w:t>
+      </w:r>
+    </w:p>
+    <w:p/>
+    <w:p>
+      <w:bookmarkStart w:id="0" w:name="_GoBack"/>
+      <w:bookmarkEnd w:id="0"/>
+    </w:p>
     <w:p>
       <w:pPr>
         <w:rPr>
@@ -4991,6 +6367,30 @@
       <w:szCs w:val="27"/>
     </w:rPr>
   </w:style>
+  <w:style w:type="paragraph" w:styleId="4">
+    <w:name w:val="heading 4"/>
+    <w:basedOn w:val="a"/>
+    <w:next w:val="a"/>
+    <w:link w:val="4Char"/>
+    <w:uiPriority w:val="9"/>
+    <w:semiHidden/>
+    <w:unhideWhenUsed/>
+    <w:qFormat/>
+    <w:rsid w:val="0025148B"/>
+    <w:pPr>
+      <w:keepNext/>
+      <w:keepLines/>
+      <w:spacing w:before="280" w:after="290" w:line="376" w:lineRule="auto"/>
+      <w:outlineLvl w:val="3"/>
+    </w:pPr>
+    <w:rPr>
+      <w:rFonts w:asciiTheme="majorHAnsi" w:eastAsiaTheme="majorEastAsia" w:hAnsiTheme="majorHAnsi" w:cstheme="majorBidi"/>
+      <w:b/>
+      <w:bCs/>
+      <w:sz w:val="28"/>
+      <w:szCs w:val="28"/>
+    </w:rPr>
+  </w:style>
   <w:style w:type="character" w:default="1" w:styleId="a0">
     <w:name w:val="Default Paragraph Font"/>
     <w:uiPriority w:val="1"/>
@@ -5140,6 +6540,33 @@
       <w:rFonts w:ascii="宋体" w:eastAsia="宋体" w:hAnsi="宋体" w:cs="宋体"/>
       <w:sz w:val="24"/>
       <w:szCs w:val="24"/>
+    </w:rPr>
+  </w:style>
+  <w:style w:type="character" w:customStyle="1" w:styleId="4Char">
+    <w:name w:val="标题 4 Char"/>
+    <w:basedOn w:val="a0"/>
+    <w:link w:val="4"/>
+    <w:uiPriority w:val="9"/>
+    <w:semiHidden/>
+    <w:rsid w:val="0025148B"/>
+    <w:rPr>
+      <w:rFonts w:asciiTheme="majorHAnsi" w:eastAsiaTheme="majorEastAsia" w:hAnsiTheme="majorHAnsi" w:cstheme="majorBidi"/>
+      <w:b/>
+      <w:bCs/>
+      <w:sz w:val="28"/>
+      <w:szCs w:val="28"/>
+    </w:rPr>
+  </w:style>
+  <w:style w:type="character" w:styleId="a5">
+    <w:name w:val="Hyperlink"/>
+    <w:basedOn w:val="a0"/>
+    <w:uiPriority w:val="99"/>
+    <w:semiHidden/>
+    <w:unhideWhenUsed/>
+    <w:rsid w:val="009D1C6E"/>
+    <w:rPr>
+      <w:color w:val="0000FF"/>
+      <w:u w:val="single"/>
     </w:rPr>
   </w:style>
 </w:styles>

</xml_diff>